<commit_message>
Ajout des Humain dans le menu + Notice
</commit_message>
<xml_diff>
--- a/TP Game Concept.docx
+++ b/TP Game Concept.docx
@@ -945,6 +945,10 @@
     <w:p>
       <w:pPr>
         <w:spacing w:line="257" w:lineRule="auto"/>
+        <w:rPr>
+          <w:rFonts w:ascii="Calibri" w:eastAsia="Calibri" w:hAnsi="Calibri" w:cs="Calibri"/>
+          <w:color w:val="538135" w:themeColor="accent6" w:themeShade="BF"/>
+        </w:rPr>
       </w:pPr>
       <w:r>
         <w:rPr>
@@ -984,51 +988,83 @@
     <w:p>
       <w:pPr>
         <w:spacing w:line="257" w:lineRule="auto"/>
-        <w:rPr>
-          <w:rFonts w:ascii="Calibri" w:eastAsia="Calibri" w:hAnsi="Calibri" w:cs="Calibri"/>
-          <w:color w:val="538135" w:themeColor="accent6" w:themeShade="BF"/>
-        </w:rPr>
-      </w:pPr>
-    </w:p>
-    <w:p>
-      <w:pPr>
-        <w:rPr>
-          <w:sz w:val="28"/>
-          <w:szCs w:val="28"/>
-          <w:u w:val="single"/>
-        </w:rPr>
-      </w:pPr>
-    </w:p>
-    <w:p>
-      <w:pPr>
-        <w:ind w:left="2124" w:firstLine="708"/>
-        <w:rPr>
-          <w:sz w:val="28"/>
-          <w:szCs w:val="28"/>
-          <w:u w:val="single"/>
-        </w:rPr>
-      </w:pPr>
-    </w:p>
-    <w:p>
-      <w:pPr>
-        <w:ind w:left="2124" w:firstLine="708"/>
-        <w:rPr>
-          <w:sz w:val="28"/>
-          <w:szCs w:val="28"/>
-          <w:u w:val="single"/>
-        </w:rPr>
-      </w:pPr>
-    </w:p>
-    <w:p>
-      <w:pPr>
-        <w:ind w:left="2520"/>
-        <w:rPr>
-          <w:sz w:val="28"/>
-          <w:szCs w:val="28"/>
-        </w:rPr>
       </w:pPr>
       <w:bookmarkStart w:id="0" w:name="_GoBack"/>
       <w:bookmarkEnd w:id="0"/>
+    </w:p>
+    <w:p>
+      <w:pPr>
+        <w:spacing w:line="257" w:lineRule="auto"/>
+        <w:rPr>
+          <w:rFonts w:ascii="Calibri" w:eastAsia="Calibri" w:hAnsi="Calibri" w:cs="Calibri"/>
+          <w:color w:val="538135" w:themeColor="accent6" w:themeShade="BF"/>
+        </w:rPr>
+      </w:pPr>
+    </w:p>
+    <w:p>
+      <w:pPr>
+        <w:spacing w:line="257" w:lineRule="auto"/>
+        <w:rPr>
+          <w:rFonts w:ascii="Calibri" w:eastAsia="Calibri" w:hAnsi="Calibri" w:cs="Calibri"/>
+          <w:color w:val="538135" w:themeColor="accent6" w:themeShade="BF"/>
+        </w:rPr>
+      </w:pPr>
+    </w:p>
+    <w:p>
+      <w:pPr>
+        <w:spacing w:line="257" w:lineRule="auto"/>
+        <w:rPr>
+          <w:rFonts w:ascii="Calibri" w:eastAsia="Calibri" w:hAnsi="Calibri" w:cs="Calibri"/>
+          <w:color w:val="538135" w:themeColor="accent6" w:themeShade="BF"/>
+        </w:rPr>
+      </w:pPr>
+    </w:p>
+    <w:p>
+      <w:pPr>
+        <w:spacing w:line="257" w:lineRule="auto"/>
+        <w:rPr>
+          <w:rFonts w:ascii="Calibri" w:eastAsia="Calibri" w:hAnsi="Calibri" w:cs="Calibri"/>
+          <w:color w:val="538135" w:themeColor="accent6" w:themeShade="BF"/>
+        </w:rPr>
+      </w:pPr>
+    </w:p>
+    <w:p>
+      <w:pPr>
+        <w:rPr>
+          <w:sz w:val="28"/>
+          <w:szCs w:val="28"/>
+          <w:u w:val="single"/>
+        </w:rPr>
+      </w:pPr>
+    </w:p>
+    <w:p>
+      <w:pPr>
+        <w:ind w:left="2124" w:firstLine="708"/>
+        <w:rPr>
+          <w:sz w:val="28"/>
+          <w:szCs w:val="28"/>
+          <w:u w:val="single"/>
+        </w:rPr>
+      </w:pPr>
+    </w:p>
+    <w:p>
+      <w:pPr>
+        <w:ind w:left="2124" w:firstLine="708"/>
+        <w:rPr>
+          <w:sz w:val="28"/>
+          <w:szCs w:val="28"/>
+          <w:u w:val="single"/>
+        </w:rPr>
+      </w:pPr>
+    </w:p>
+    <w:p>
+      <w:pPr>
+        <w:ind w:left="2520"/>
+        <w:rPr>
+          <w:sz w:val="28"/>
+          <w:szCs w:val="28"/>
+        </w:rPr>
+      </w:pPr>
     </w:p>
     <w:sectPr>
       <w:headerReference w:type="default" r:id="rId8"/>
@@ -1605,7 +1641,7 @@
       </w:pPr>
     </w:pPrDefault>
   </w:docDefaults>
-  <w:latentStyles w:defLockedState="0" w:defUIPriority="99" w:defSemiHidden="0" w:defUnhideWhenUsed="0" w:defQFormat="0" w:count="375">
+  <w:latentStyles w:defLockedState="0" w:defUIPriority="99" w:defSemiHidden="0" w:defUnhideWhenUsed="0" w:defQFormat="0" w:count="377">
     <w:lsdException w:name="Normal" w:uiPriority="0" w:qFormat="1"/>
     <w:lsdException w:name="heading 1" w:uiPriority="9" w:qFormat="1"/>
     <w:lsdException w:name="heading 2" w:semiHidden="1" w:uiPriority="9" w:unhideWhenUsed="1" w:qFormat="1"/>
@@ -1754,11 +1790,11 @@
     <w:lsdException w:name="Table Elegant" w:semiHidden="1" w:unhideWhenUsed="1"/>
     <w:lsdException w:name="Table Professional" w:semiHidden="1" w:unhideWhenUsed="1"/>
     <w:lsdException w:name="Table Subtle 1" w:semiHidden="1" w:unhideWhenUsed="1"/>
+    <w:lsdException w:name="Table Subtle 2" w:semiHidden="1" w:unhideWhenUsed="1"/>
     <w:lsdException w:name="Table Web 1" w:semiHidden="1" w:unhideWhenUsed="1"/>
-    <w:lsdException w:name="Table Web 2" w:semiHidden="1" w:unhideWhenUsed="1"/>
+    <w:lsdException w:name="Table Web 3" w:semiHidden="1" w:unhideWhenUsed="1"/>
     <w:lsdException w:name="Balloon Text" w:semiHidden="1" w:unhideWhenUsed="1"/>
     <w:lsdException w:name="Table Grid" w:uiPriority="39"/>
-    <w:lsdException w:name="Table Theme" w:semiHidden="1" w:unhideWhenUsed="1"/>
     <w:lsdException w:name="Placeholder Text" w:semiHidden="1"/>
     <w:lsdException w:name="No Spacing" w:uiPriority="1" w:qFormat="1"/>
     <w:lsdException w:name="Light Shading" w:uiPriority="60"/>
@@ -1978,6 +2014,8 @@
     <w:lsdException w:name="Smart Hyperlink" w:semiHidden="1" w:unhideWhenUsed="1"/>
     <w:lsdException w:name="Hashtag" w:semiHidden="1" w:unhideWhenUsed="1"/>
     <w:lsdException w:name="Unresolved Mention" w:semiHidden="1" w:unhideWhenUsed="1"/>
+    <w:lsdException w:name="Smart Link" w:semiHidden="1" w:unhideWhenUsed="1"/>
+    <w:lsdException w:name="Smart Link Error" w:semiHidden="1" w:unhideWhenUsed="1"/>
   </w:latentStyles>
   <w:style w:type="paragraph" w:default="1" w:styleId="Normal">
     <w:name w:val="Normal"/>

</xml_diff>